<commit_message>
Aggiornamenti ai file svolta.docx e svolta.pdf
</commit_message>
<xml_diff>
--- a/13072023_B/13072023_B svolta.docx
+++ b/13072023_B/13072023_B svolta.docx
@@ -4681,82 +4681,40 @@
           <w:i/>
           <w:iCs/>
         </w:rPr>
-        <w:t>Si scriva un programma in C dove il processo padre P0 crea N processi figli (P1, P2...PN) con N dato in</w:t>
-      </w:r>
+        <w:t>Si scriva un programma in C dove il processo padre P0 crea N processi figli (P1, P2...PN) con N dato in input dall’utente. Tutti i processi figli una volta creati restano in attesa di un segnale dal padre, quando ricevuto il segnale eseguono un comando "</w:t>
+      </w:r>
+      <w:proofErr w:type="spellStart"/>
       <w:r>
         <w:rPr>
           <w:i/>
           <w:iCs/>
         </w:rPr>
-        <w:t xml:space="preserve"> </w:t>
-      </w:r>
+        <w:t>ls</w:t>
+      </w:r>
+      <w:proofErr w:type="spellEnd"/>
       <w:r>
         <w:rPr>
           <w:i/>
           <w:iCs/>
         </w:rPr>
-        <w:t>input dall’utente. Tutti i processi figli una volta creati restano in attesa di un segnale dal padre, quando</w:t>
-      </w:r>
+        <w:t xml:space="preserve">". Il processo P0 attiva il comportamento in base al proprio </w:t>
+      </w:r>
+      <w:proofErr w:type="spellStart"/>
       <w:r>
         <w:rPr>
           <w:i/>
           <w:iCs/>
         </w:rPr>
-        <w:t xml:space="preserve"> </w:t>
-      </w:r>
+        <w:t>pid</w:t>
+      </w:r>
+      <w:proofErr w:type="spellEnd"/>
       <w:r>
         <w:rPr>
           <w:i/>
           <w:iCs/>
         </w:rPr>
-        <w:t>ricevuto il segnale eseguono un comando "</w:t>
-      </w:r>
-      <w:proofErr w:type="spellStart"/>
-      <w:r>
-        <w:rPr>
-          <w:i/>
-          <w:iCs/>
-        </w:rPr>
-        <w:t>ls</w:t>
-      </w:r>
-      <w:proofErr w:type="spellEnd"/>
-      <w:r>
-        <w:rPr>
-          <w:i/>
-          <w:iCs/>
-        </w:rPr>
-        <w:t>". Il processo P0 attiva il comportamento in base al</w:t>
-      </w:r>
-      <w:r>
-        <w:rPr>
-          <w:i/>
-          <w:iCs/>
-        </w:rPr>
-        <w:t xml:space="preserve"> </w:t>
-      </w:r>
-      <w:r>
-        <w:rPr>
-          <w:i/>
-          <w:iCs/>
-        </w:rPr>
-        <w:t>proprio</w:t>
-      </w:r>
-      <w:r>
-        <w:rPr>
-          <w:i/>
-          <w:iCs/>
-        </w:rPr>
-        <w:t xml:space="preserve"> </w:t>
-      </w:r>
-      <w:proofErr w:type="spellStart"/>
-      <w:r>
-        <w:rPr>
-          <w:i/>
-          <w:iCs/>
-        </w:rPr>
-        <w:t>pid.</w:t>
-      </w:r>
-      <w:proofErr w:type="spellEnd"/>
+        <w:t>.</w:t>
+      </w:r>
     </w:p>
     <w:p>
       <w:pPr>

</xml_diff>